<commit_message>
Python Basic, assignment two
</commit_message>
<xml_diff>
--- a/Python Basic Assignment/Assignment_1.docx
+++ b/Python Basic Assignment/Assignment_1.docx
@@ -9,7 +9,6 @@
           <w:ilvl w:val="0"/>
           <w:numId w:val="1"/>
         </w:numPr>
-        <w:pBdr/>
         <w:tabs>
           <w:tab w:val="clear" w:pos="420"/>
           <w:tab w:val="left" w:pos="707" w:leader="none"/>
@@ -19,16 +18,6 @@
         <w:ind w:left="707" w:hanging="283"/>
         <w:rPr>
           <w:rFonts w:ascii="Arial" w:hAnsi="Arial"/>
-          <w:b w:val="false"/>
-          <w:i w:val="false"/>
-          <w:caps w:val="false"/>
-          <w:smallCaps w:val="false"/>
-          <w:strike w:val="false"/>
-          <w:dstrike w:val="false"/>
-          <w:color w:val="000000"/>
-          <w:sz w:val="22"/>
-          <w:u w:val="none"/>
-          <w:effect w:val="none"/>
         </w:rPr>
       </w:pPr>
       <w:bookmarkStart w:id="0" w:name="docs-internal-guid-f988d6ed-7fff-a7ee-6f"/>
@@ -58,16 +47,6 @@
         <w:ind w:left="720" w:right="0" w:hanging="0"/>
         <w:rPr>
           <w:rFonts w:ascii="Arial" w:hAnsi="Arial"/>
-          <w:b w:val="false"/>
-          <w:i w:val="false"/>
-          <w:caps w:val="false"/>
-          <w:smallCaps w:val="false"/>
-          <w:strike w:val="false"/>
-          <w:dstrike w:val="false"/>
-          <w:color w:val="000000"/>
-          <w:sz w:val="22"/>
-          <w:u w:val="none"/>
-          <w:effect w:val="none"/>
         </w:rPr>
       </w:pPr>
       <w:r>
@@ -93,10 +72,14 @@
         <w:bidi w:val="0"/>
         <w:spacing w:lineRule="auto" w:line="276" w:before="0" w:after="140"/>
         <w:jc w:val="left"/>
-        <w:rPr/>
-      </w:pPr>
-      <w:r>
-        <w:rPr/>
+        <w:rPr>
+          <w:rFonts w:ascii="Arial" w:hAnsi="Arial"/>
+        </w:rPr>
+      </w:pPr>
+      <w:r>
+        <w:rPr>
+          <w:rFonts w:ascii="Arial" w:hAnsi="Arial"/>
+        </w:rPr>
       </w:r>
     </w:p>
     <w:p>
@@ -106,7 +89,6 @@
           <w:ilvl w:val="0"/>
           <w:numId w:val="2"/>
         </w:numPr>
-        <w:pBdr/>
         <w:tabs>
           <w:tab w:val="clear" w:pos="420"/>
           <w:tab w:val="left" w:pos="707" w:leader="none"/>
@@ -116,16 +98,6 @@
         <w:ind w:left="707" w:hanging="283"/>
         <w:rPr>
           <w:rFonts w:ascii="Arial" w:hAnsi="Arial"/>
-          <w:b w:val="false"/>
-          <w:i w:val="false"/>
-          <w:caps w:val="false"/>
-          <w:smallCaps w:val="false"/>
-          <w:strike w:val="false"/>
-          <w:dstrike w:val="false"/>
-          <w:color w:val="000000"/>
-          <w:sz w:val="22"/>
-          <w:u w:val="none"/>
-          <w:effect w:val="none"/>
         </w:rPr>
       </w:pPr>
       <w:r>
@@ -153,16 +125,6 @@
         <w:ind w:left="720" w:right="0" w:hanging="0"/>
         <w:rPr>
           <w:rFonts w:ascii="Arial" w:hAnsi="Arial"/>
-          <w:b w:val="false"/>
-          <w:i w:val="false"/>
-          <w:caps w:val="false"/>
-          <w:smallCaps w:val="false"/>
-          <w:strike w:val="false"/>
-          <w:dstrike w:val="false"/>
-          <w:color w:val="000000"/>
-          <w:sz w:val="22"/>
-          <w:u w:val="none"/>
-          <w:effect w:val="none"/>
         </w:rPr>
       </w:pPr>
       <w:r>
@@ -190,16 +152,6 @@
         <w:ind w:left="720" w:right="0" w:hanging="0"/>
         <w:rPr>
           <w:rFonts w:ascii="Arial" w:hAnsi="Arial"/>
-          <w:b w:val="false"/>
-          <w:i w:val="false"/>
-          <w:caps w:val="false"/>
-          <w:smallCaps w:val="false"/>
-          <w:strike w:val="false"/>
-          <w:dstrike w:val="false"/>
-          <w:color w:val="000000"/>
-          <w:sz w:val="22"/>
-          <w:u w:val="none"/>
-          <w:effect w:val="none"/>
         </w:rPr>
       </w:pPr>
       <w:r>
@@ -227,16 +179,6 @@
         <w:ind w:left="720" w:right="0" w:hanging="0"/>
         <w:rPr>
           <w:rFonts w:ascii="Arial" w:hAnsi="Arial"/>
-          <w:b w:val="false"/>
-          <w:i w:val="false"/>
-          <w:caps w:val="false"/>
-          <w:smallCaps w:val="false"/>
-          <w:strike w:val="false"/>
-          <w:dstrike w:val="false"/>
-          <w:color w:val="000000"/>
-          <w:sz w:val="22"/>
-          <w:u w:val="none"/>
-          <w:effect w:val="none"/>
         </w:rPr>
       </w:pPr>
       <w:r>
@@ -264,16 +206,6 @@
         <w:ind w:left="720" w:right="0" w:hanging="0"/>
         <w:rPr>
           <w:rFonts w:ascii="Arial" w:hAnsi="Arial"/>
-          <w:b w:val="false"/>
-          <w:i w:val="false"/>
-          <w:caps w:val="false"/>
-          <w:smallCaps w:val="false"/>
-          <w:strike w:val="false"/>
-          <w:dstrike w:val="false"/>
-          <w:color w:val="000000"/>
-          <w:sz w:val="22"/>
-          <w:u w:val="none"/>
-          <w:effect w:val="none"/>
         </w:rPr>
       </w:pPr>
       <w:r>
@@ -301,16 +233,6 @@
         <w:ind w:left="720" w:right="0" w:hanging="0"/>
         <w:rPr>
           <w:rFonts w:ascii="Arial" w:hAnsi="Arial"/>
-          <w:b w:val="false"/>
-          <w:i w:val="false"/>
-          <w:caps w:val="false"/>
-          <w:smallCaps w:val="false"/>
-          <w:strike w:val="false"/>
-          <w:dstrike w:val="false"/>
-          <w:color w:val="000000"/>
-          <w:sz w:val="22"/>
-          <w:u w:val="none"/>
-          <w:effect w:val="none"/>
         </w:rPr>
       </w:pPr>
       <w:r>
@@ -336,10 +258,14 @@
         <w:bidi w:val="0"/>
         <w:spacing w:lineRule="auto" w:line="276" w:before="0" w:after="140"/>
         <w:jc w:val="left"/>
-        <w:rPr/>
-      </w:pPr>
-      <w:r>
-        <w:rPr/>
+        <w:rPr>
+          <w:rFonts w:ascii="Arial" w:hAnsi="Arial"/>
+        </w:rPr>
+      </w:pPr>
+      <w:r>
+        <w:rPr>
+          <w:rFonts w:ascii="Arial" w:hAnsi="Arial"/>
+        </w:rPr>
       </w:r>
     </w:p>
     <w:p>
@@ -349,7 +275,6 @@
           <w:ilvl w:val="0"/>
           <w:numId w:val="3"/>
         </w:numPr>
-        <w:pBdr/>
         <w:tabs>
           <w:tab w:val="clear" w:pos="420"/>
           <w:tab w:val="left" w:pos="707" w:leader="none"/>
@@ -359,16 +284,6 @@
         <w:ind w:left="707" w:hanging="283"/>
         <w:rPr>
           <w:rFonts w:ascii="Arial" w:hAnsi="Arial"/>
-          <w:b w:val="false"/>
-          <w:i w:val="false"/>
-          <w:caps w:val="false"/>
-          <w:smallCaps w:val="false"/>
-          <w:strike w:val="false"/>
-          <w:dstrike w:val="false"/>
-          <w:color w:val="000000"/>
-          <w:sz w:val="22"/>
-          <w:u w:val="none"/>
-          <w:effect w:val="none"/>
         </w:rPr>
       </w:pPr>
       <w:r>
@@ -395,7 +310,6 @@
           <w:ilvl w:val="1"/>
           <w:numId w:val="3"/>
         </w:numPr>
-        <w:pBdr/>
         <w:tabs>
           <w:tab w:val="clear" w:pos="420"/>
           <w:tab w:val="left" w:pos="1414" w:leader="none"/>
@@ -405,16 +319,6 @@
         <w:ind w:left="1414" w:hanging="283"/>
         <w:rPr>
           <w:rFonts w:ascii="Arial" w:hAnsi="Arial"/>
-          <w:b w:val="false"/>
-          <w:i w:val="false"/>
-          <w:caps w:val="false"/>
-          <w:smallCaps w:val="false"/>
-          <w:strike w:val="false"/>
-          <w:dstrike w:val="false"/>
-          <w:color w:val="000000"/>
-          <w:sz w:val="22"/>
-          <w:u w:val="none"/>
-          <w:effect w:val="none"/>
         </w:rPr>
       </w:pPr>
       <w:r>
@@ -441,7 +345,6 @@
           <w:ilvl w:val="1"/>
           <w:numId w:val="3"/>
         </w:numPr>
-        <w:pBdr/>
         <w:tabs>
           <w:tab w:val="clear" w:pos="420"/>
           <w:tab w:val="left" w:pos="1414" w:leader="none"/>
@@ -451,16 +354,6 @@
         <w:ind w:left="1414" w:hanging="283"/>
         <w:rPr>
           <w:rFonts w:ascii="Arial" w:hAnsi="Arial"/>
-          <w:b w:val="false"/>
-          <w:i w:val="false"/>
-          <w:caps w:val="false"/>
-          <w:smallCaps w:val="false"/>
-          <w:strike w:val="false"/>
-          <w:dstrike w:val="false"/>
-          <w:color w:val="000000"/>
-          <w:sz w:val="22"/>
-          <w:u w:val="none"/>
-          <w:effect w:val="none"/>
         </w:rPr>
       </w:pPr>
       <w:r>
@@ -487,7 +380,6 @@
           <w:ilvl w:val="1"/>
           <w:numId w:val="3"/>
         </w:numPr>
-        <w:pBdr/>
         <w:tabs>
           <w:tab w:val="clear" w:pos="420"/>
           <w:tab w:val="left" w:pos="1414" w:leader="none"/>
@@ -497,16 +389,6 @@
         <w:ind w:left="1414" w:hanging="283"/>
         <w:rPr>
           <w:rFonts w:ascii="Arial" w:hAnsi="Arial"/>
-          <w:b w:val="false"/>
-          <w:i w:val="false"/>
-          <w:caps w:val="false"/>
-          <w:smallCaps w:val="false"/>
-          <w:strike w:val="false"/>
-          <w:dstrike w:val="false"/>
-          <w:color w:val="000000"/>
-          <w:sz w:val="22"/>
-          <w:u w:val="none"/>
-          <w:effect w:val="none"/>
         </w:rPr>
       </w:pPr>
       <w:r>
@@ -531,10 +413,14 @@
         <w:pStyle w:val="TextBody"/>
         <w:bidi w:val="0"/>
         <w:jc w:val="left"/>
-        <w:rPr/>
-      </w:pPr>
-      <w:r>
-        <w:rPr/>
+        <w:rPr>
+          <w:rFonts w:ascii="Arial" w:hAnsi="Arial"/>
+        </w:rPr>
+      </w:pPr>
+      <w:r>
+        <w:rPr>
+          <w:rFonts w:ascii="Arial" w:hAnsi="Arial"/>
+        </w:rPr>
       </w:r>
     </w:p>
     <w:p>
@@ -544,7 +430,6 @@
           <w:ilvl w:val="0"/>
           <w:numId w:val="4"/>
         </w:numPr>
-        <w:pBdr/>
         <w:tabs>
           <w:tab w:val="clear" w:pos="420"/>
           <w:tab w:val="left" w:pos="707" w:leader="none"/>
@@ -554,16 +439,6 @@
         <w:ind w:left="707" w:hanging="283"/>
         <w:rPr>
           <w:rFonts w:ascii="Arial" w:hAnsi="Arial"/>
-          <w:b w:val="false"/>
-          <w:i w:val="false"/>
-          <w:caps w:val="false"/>
-          <w:smallCaps w:val="false"/>
-          <w:strike w:val="false"/>
-          <w:dstrike w:val="false"/>
-          <w:color w:val="000000"/>
-          <w:sz w:val="22"/>
-          <w:u w:val="none"/>
-          <w:effect w:val="none"/>
         </w:rPr>
       </w:pPr>
       <w:r>
@@ -588,10 +463,14 @@
         <w:pStyle w:val="TextBody"/>
         <w:bidi w:val="0"/>
         <w:jc w:val="left"/>
-        <w:rPr/>
-      </w:pPr>
-      <w:r>
-        <w:rPr/>
+        <w:rPr>
+          <w:rFonts w:ascii="Arial" w:hAnsi="Arial"/>
+        </w:rPr>
+      </w:pPr>
+      <w:r>
+        <w:rPr>
+          <w:rFonts w:ascii="Arial" w:hAnsi="Arial"/>
+        </w:rPr>
       </w:r>
     </w:p>
     <w:p>
@@ -601,7 +480,6 @@
           <w:ilvl w:val="0"/>
           <w:numId w:val="5"/>
         </w:numPr>
-        <w:pBdr/>
         <w:tabs>
           <w:tab w:val="clear" w:pos="420"/>
           <w:tab w:val="left" w:pos="707" w:leader="none"/>
@@ -611,16 +489,6 @@
         <w:ind w:left="707" w:hanging="283"/>
         <w:rPr>
           <w:rFonts w:ascii="Arial" w:hAnsi="Arial"/>
-          <w:b w:val="false"/>
-          <w:i w:val="false"/>
-          <w:caps w:val="false"/>
-          <w:smallCaps w:val="false"/>
-          <w:strike w:val="false"/>
-          <w:dstrike w:val="false"/>
-          <w:color w:val="000000"/>
-          <w:sz w:val="22"/>
-          <w:u w:val="none"/>
-          <w:effect w:val="none"/>
         </w:rPr>
       </w:pPr>
       <w:r>
@@ -648,16 +516,6 @@
         <w:ind w:left="720" w:right="0" w:hanging="0"/>
         <w:rPr>
           <w:rFonts w:ascii="Arial" w:hAnsi="Arial"/>
-          <w:b w:val="false"/>
-          <w:i w:val="false"/>
-          <w:caps w:val="false"/>
-          <w:smallCaps w:val="false"/>
-          <w:strike w:val="false"/>
-          <w:dstrike w:val="false"/>
-          <w:color w:val="000000"/>
-          <w:sz w:val="22"/>
-          <w:u w:val="none"/>
-          <w:effect w:val="none"/>
         </w:rPr>
       </w:pPr>
       <w:r>
@@ -685,16 +543,6 @@
         <w:ind w:left="720" w:right="0" w:hanging="0"/>
         <w:rPr>
           <w:rFonts w:ascii="Arial" w:hAnsi="Arial"/>
-          <w:b w:val="false"/>
-          <w:i w:val="false"/>
-          <w:caps w:val="false"/>
-          <w:smallCaps w:val="false"/>
-          <w:strike w:val="false"/>
-          <w:dstrike w:val="false"/>
-          <w:color w:val="000000"/>
-          <w:sz w:val="22"/>
-          <w:u w:val="none"/>
-          <w:effect w:val="none"/>
         </w:rPr>
       </w:pPr>
       <w:r>
@@ -720,10 +568,14 @@
         <w:bidi w:val="0"/>
         <w:spacing w:lineRule="auto" w:line="276" w:before="0" w:after="140"/>
         <w:jc w:val="left"/>
-        <w:rPr/>
-      </w:pPr>
-      <w:r>
-        <w:rPr/>
+        <w:rPr>
+          <w:rFonts w:ascii="Arial" w:hAnsi="Arial"/>
+        </w:rPr>
+      </w:pPr>
+      <w:r>
+        <w:rPr>
+          <w:rFonts w:ascii="Arial" w:hAnsi="Arial"/>
+        </w:rPr>
       </w:r>
     </w:p>
     <w:p>
@@ -733,7 +585,6 @@
           <w:ilvl w:val="0"/>
           <w:numId w:val="6"/>
         </w:numPr>
-        <w:pBdr/>
         <w:tabs>
           <w:tab w:val="clear" w:pos="420"/>
           <w:tab w:val="left" w:pos="707" w:leader="none"/>
@@ -743,16 +594,6 @@
         <w:ind w:left="707" w:hanging="283"/>
         <w:rPr>
           <w:rFonts w:ascii="Arial" w:hAnsi="Arial"/>
-          <w:b w:val="false"/>
-          <w:i w:val="false"/>
-          <w:caps w:val="false"/>
-          <w:smallCaps w:val="false"/>
-          <w:strike w:val="false"/>
-          <w:dstrike w:val="false"/>
-          <w:color w:val="000000"/>
-          <w:sz w:val="22"/>
-          <w:u w:val="none"/>
-          <w:effect w:val="none"/>
         </w:rPr>
       </w:pPr>
       <w:r>
@@ -777,10 +618,14 @@
         <w:pStyle w:val="TextBody"/>
         <w:bidi w:val="0"/>
         <w:jc w:val="left"/>
-        <w:rPr/>
-      </w:pPr>
-      <w:r>
-        <w:rPr/>
+        <w:rPr>
+          <w:rFonts w:ascii="Arial" w:hAnsi="Arial"/>
+        </w:rPr>
+      </w:pPr>
+      <w:r>
+        <w:rPr>
+          <w:rFonts w:ascii="Arial" w:hAnsi="Arial"/>
+        </w:rPr>
       </w:r>
     </w:p>
     <w:p>
@@ -790,7 +635,6 @@
           <w:ilvl w:val="0"/>
           <w:numId w:val="7"/>
         </w:numPr>
-        <w:pBdr/>
         <w:tabs>
           <w:tab w:val="clear" w:pos="420"/>
           <w:tab w:val="left" w:pos="707" w:leader="none"/>
@@ -800,16 +644,6 @@
         <w:ind w:left="707" w:hanging="283"/>
         <w:rPr>
           <w:rFonts w:ascii="Arial" w:hAnsi="Arial"/>
-          <w:b w:val="false"/>
-          <w:i w:val="false"/>
-          <w:caps w:val="false"/>
-          <w:smallCaps w:val="false"/>
-          <w:strike w:val="false"/>
-          <w:dstrike w:val="false"/>
-          <w:color w:val="000000"/>
-          <w:sz w:val="22"/>
-          <w:u w:val="none"/>
-          <w:effect w:val="none"/>
         </w:rPr>
       </w:pPr>
       <w:r>
@@ -837,16 +671,6 @@
         <w:ind w:left="720" w:right="0" w:hanging="0"/>
         <w:rPr>
           <w:rFonts w:ascii="Arial" w:hAnsi="Arial"/>
-          <w:b w:val="false"/>
-          <w:i w:val="false"/>
-          <w:caps w:val="false"/>
-          <w:smallCaps w:val="false"/>
-          <w:strike w:val="false"/>
-          <w:dstrike w:val="false"/>
-          <w:color w:val="000000"/>
-          <w:sz w:val="22"/>
-          <w:u w:val="none"/>
-          <w:effect w:val="none"/>
         </w:rPr>
       </w:pPr>
       <w:r>
@@ -872,10 +696,14 @@
         <w:bidi w:val="0"/>
         <w:spacing w:lineRule="auto" w:line="276" w:before="0" w:after="140"/>
         <w:jc w:val="left"/>
-        <w:rPr/>
-      </w:pPr>
-      <w:r>
-        <w:rPr/>
+        <w:rPr>
+          <w:rFonts w:ascii="Arial" w:hAnsi="Arial"/>
+        </w:rPr>
+      </w:pPr>
+      <w:r>
+        <w:rPr>
+          <w:rFonts w:ascii="Arial" w:hAnsi="Arial"/>
+        </w:rPr>
       </w:r>
     </w:p>
     <w:p>
@@ -885,7 +713,6 @@
           <w:ilvl w:val="0"/>
           <w:numId w:val="8"/>
         </w:numPr>
-        <w:pBdr/>
         <w:tabs>
           <w:tab w:val="clear" w:pos="420"/>
           <w:tab w:val="left" w:pos="707" w:leader="none"/>
@@ -895,16 +722,6 @@
         <w:ind w:left="707" w:hanging="283"/>
         <w:rPr>
           <w:rFonts w:ascii="Arial" w:hAnsi="Arial"/>
-          <w:b w:val="false"/>
-          <w:i w:val="false"/>
-          <w:caps w:val="false"/>
-          <w:smallCaps w:val="false"/>
-          <w:strike w:val="false"/>
-          <w:dstrike w:val="false"/>
-          <w:color w:val="000000"/>
-          <w:sz w:val="22"/>
-          <w:u w:val="none"/>
-          <w:effect w:val="none"/>
         </w:rPr>
       </w:pPr>
       <w:r>
@@ -929,10 +746,14 @@
         <w:pStyle w:val="TextBody"/>
         <w:bidi w:val="0"/>
         <w:jc w:val="left"/>
-        <w:rPr/>
-      </w:pPr>
-      <w:r>
-        <w:rPr/>
+        <w:rPr>
+          <w:rFonts w:ascii="Arial" w:hAnsi="Arial"/>
+        </w:rPr>
+      </w:pPr>
+      <w:r>
+        <w:rPr>
+          <w:rFonts w:ascii="Arial" w:hAnsi="Arial"/>
+        </w:rPr>
       </w:r>
     </w:p>
     <w:p>
@@ -942,7 +763,6 @@
           <w:ilvl w:val="0"/>
           <w:numId w:val="9"/>
         </w:numPr>
-        <w:pBdr/>
         <w:tabs>
           <w:tab w:val="clear" w:pos="420"/>
           <w:tab w:val="left" w:pos="707" w:leader="none"/>
@@ -952,16 +772,6 @@
         <w:ind w:left="707" w:hanging="283"/>
         <w:rPr>
           <w:rFonts w:ascii="Arial" w:hAnsi="Arial"/>
-          <w:b w:val="false"/>
-          <w:i w:val="false"/>
-          <w:caps w:val="false"/>
-          <w:smallCaps w:val="false"/>
-          <w:strike w:val="false"/>
-          <w:dstrike w:val="false"/>
-          <w:color w:val="000000"/>
-          <w:sz w:val="22"/>
-          <w:u w:val="none"/>
-          <w:effect w:val="none"/>
         </w:rPr>
       </w:pPr>
       <w:r>
@@ -988,7 +798,6 @@
           <w:ilvl w:val="0"/>
           <w:numId w:val="9"/>
         </w:numPr>
-        <w:pBdr/>
         <w:tabs>
           <w:tab w:val="clear" w:pos="420"/>
           <w:tab w:val="left" w:pos="707" w:leader="none"/>
@@ -998,16 +807,6 @@
         <w:ind w:left="707" w:hanging="283"/>
         <w:rPr>
           <w:rFonts w:ascii="Arial" w:hAnsi="Arial"/>
-          <w:b w:val="false"/>
-          <w:i w:val="false"/>
-          <w:caps w:val="false"/>
-          <w:smallCaps w:val="false"/>
-          <w:strike w:val="false"/>
-          <w:dstrike w:val="false"/>
-          <w:color w:val="000000"/>
-          <w:sz w:val="22"/>
-          <w:u w:val="none"/>
-          <w:effect w:val="none"/>
         </w:rPr>
       </w:pPr>
       <w:r>
@@ -1035,16 +834,6 @@
         <w:ind w:left="720" w:right="0" w:hanging="0"/>
         <w:rPr>
           <w:rFonts w:ascii="Arial" w:hAnsi="Arial"/>
-          <w:b w:val="false"/>
-          <w:i w:val="false"/>
-          <w:caps w:val="false"/>
-          <w:smallCaps w:val="false"/>
-          <w:strike w:val="false"/>
-          <w:dstrike w:val="false"/>
-          <w:color w:val="000000"/>
-          <w:sz w:val="22"/>
-          <w:u w:val="none"/>
-          <w:effect w:val="none"/>
         </w:rPr>
       </w:pPr>
       <w:r>
@@ -1070,10 +859,13 @@
         <w:bidi w:val="0"/>
         <w:spacing w:lineRule="auto" w:line="331" w:before="0" w:after="0"/>
         <w:ind w:left="720" w:right="0" w:hanging="0"/>
-        <w:rPr/>
-      </w:pPr>
-      <w:r>
-        <w:rPr>
+        <w:rPr>
+          <w:rFonts w:ascii="Arial" w:hAnsi="Arial"/>
+        </w:rPr>
+      </w:pPr>
+      <w:r>
+        <w:rPr>
+          <w:rFonts w:ascii="Arial" w:hAnsi="Arial"/>
           <w:caps w:val="false"/>
           <w:smallCaps w:val="false"/>
           <w:strike w:val="false"/>
@@ -1108,6 +900,7 @@
       <w:pgNumType w:fmt="decimal"/>
       <w:formProt w:val="false"/>
       <w:textDirection w:val="lrTb"/>
+      <w:docGrid w:type="default" w:linePitch="100" w:charSpace="0"/>
     </w:sectPr>
   </w:body>
 </w:document>
@@ -1127,7 +920,6 @@
         </w:tabs>
         <w:ind w:left="707" w:hanging="283"/>
       </w:pPr>
-      <w:rPr/>
     </w:lvl>
     <w:lvl w:ilvl="1">
       <w:start w:val="1"/>
@@ -1140,7 +932,6 @@
         </w:tabs>
         <w:ind w:left="1414" w:hanging="283"/>
       </w:pPr>
-      <w:rPr/>
     </w:lvl>
     <w:lvl w:ilvl="2">
       <w:start w:val="1"/>
@@ -1153,7 +944,6 @@
         </w:tabs>
         <w:ind w:left="2121" w:hanging="283"/>
       </w:pPr>
-      <w:rPr/>
     </w:lvl>
     <w:lvl w:ilvl="3">
       <w:start w:val="1"/>
@@ -1166,7 +956,6 @@
         </w:tabs>
         <w:ind w:left="2828" w:hanging="283"/>
       </w:pPr>
-      <w:rPr/>
     </w:lvl>
     <w:lvl w:ilvl="4">
       <w:start w:val="1"/>
@@ -1179,7 +968,6 @@
         </w:tabs>
         <w:ind w:left="3535" w:hanging="283"/>
       </w:pPr>
-      <w:rPr/>
     </w:lvl>
     <w:lvl w:ilvl="5">
       <w:start w:val="1"/>
@@ -1192,7 +980,6 @@
         </w:tabs>
         <w:ind w:left="4242" w:hanging="283"/>
       </w:pPr>
-      <w:rPr/>
     </w:lvl>
     <w:lvl w:ilvl="6">
       <w:start w:val="1"/>
@@ -1205,7 +992,6 @@
         </w:tabs>
         <w:ind w:left="4949" w:hanging="283"/>
       </w:pPr>
-      <w:rPr/>
     </w:lvl>
     <w:lvl w:ilvl="7">
       <w:start w:val="1"/>
@@ -1218,7 +1004,6 @@
         </w:tabs>
         <w:ind w:left="5656" w:hanging="283"/>
       </w:pPr>
-      <w:rPr/>
     </w:lvl>
     <w:lvl w:ilvl="8">
       <w:start w:val="1"/>
@@ -1231,7 +1016,6 @@
         </w:tabs>
         <w:ind w:left="6363" w:hanging="283"/>
       </w:pPr>
-      <w:rPr/>
     </w:lvl>
   </w:abstractNum>
   <w:abstractNum w:abstractNumId="2">
@@ -1246,7 +1030,6 @@
         </w:tabs>
         <w:ind w:left="707" w:hanging="283"/>
       </w:pPr>
-      <w:rPr/>
     </w:lvl>
     <w:lvl w:ilvl="1">
       <w:start w:val="1"/>
@@ -1259,7 +1042,6 @@
         </w:tabs>
         <w:ind w:left="1414" w:hanging="283"/>
       </w:pPr>
-      <w:rPr/>
     </w:lvl>
     <w:lvl w:ilvl="2">
       <w:start w:val="1"/>
@@ -1272,7 +1054,6 @@
         </w:tabs>
         <w:ind w:left="2121" w:hanging="283"/>
       </w:pPr>
-      <w:rPr/>
     </w:lvl>
     <w:lvl w:ilvl="3">
       <w:start w:val="1"/>
@@ -1285,7 +1066,6 @@
         </w:tabs>
         <w:ind w:left="2828" w:hanging="283"/>
       </w:pPr>
-      <w:rPr/>
     </w:lvl>
     <w:lvl w:ilvl="4">
       <w:start w:val="1"/>
@@ -1298,7 +1078,6 @@
         </w:tabs>
         <w:ind w:left="3535" w:hanging="283"/>
       </w:pPr>
-      <w:rPr/>
     </w:lvl>
     <w:lvl w:ilvl="5">
       <w:start w:val="1"/>
@@ -1311,7 +1090,6 @@
         </w:tabs>
         <w:ind w:left="4242" w:hanging="283"/>
       </w:pPr>
-      <w:rPr/>
     </w:lvl>
     <w:lvl w:ilvl="6">
       <w:start w:val="1"/>
@@ -1324,7 +1102,6 @@
         </w:tabs>
         <w:ind w:left="4949" w:hanging="283"/>
       </w:pPr>
-      <w:rPr/>
     </w:lvl>
     <w:lvl w:ilvl="7">
       <w:start w:val="1"/>
@@ -1337,7 +1114,6 @@
         </w:tabs>
         <w:ind w:left="5656" w:hanging="283"/>
       </w:pPr>
-      <w:rPr/>
     </w:lvl>
     <w:lvl w:ilvl="8">
       <w:start w:val="1"/>
@@ -1350,7 +1126,6 @@
         </w:tabs>
         <w:ind w:left="6363" w:hanging="283"/>
       </w:pPr>
-      <w:rPr/>
     </w:lvl>
   </w:abstractNum>
   <w:abstractNum w:abstractNumId="3">
@@ -1365,7 +1140,6 @@
         </w:tabs>
         <w:ind w:left="707" w:hanging="283"/>
       </w:pPr>
-      <w:rPr/>
     </w:lvl>
     <w:lvl w:ilvl="1">
       <w:start w:val="1"/>
@@ -1378,7 +1152,6 @@
         </w:tabs>
         <w:ind w:left="1414" w:hanging="283"/>
       </w:pPr>
-      <w:rPr/>
     </w:lvl>
     <w:lvl w:ilvl="2">
       <w:start w:val="1"/>
@@ -1391,7 +1164,6 @@
         </w:tabs>
         <w:ind w:left="2121" w:hanging="283"/>
       </w:pPr>
-      <w:rPr/>
     </w:lvl>
     <w:lvl w:ilvl="3">
       <w:start w:val="1"/>
@@ -1404,7 +1176,6 @@
         </w:tabs>
         <w:ind w:left="2828" w:hanging="283"/>
       </w:pPr>
-      <w:rPr/>
     </w:lvl>
     <w:lvl w:ilvl="4">
       <w:start w:val="1"/>
@@ -1417,7 +1188,6 @@
         </w:tabs>
         <w:ind w:left="3535" w:hanging="283"/>
       </w:pPr>
-      <w:rPr/>
     </w:lvl>
     <w:lvl w:ilvl="5">
       <w:start w:val="1"/>
@@ -1430,7 +1200,6 @@
         </w:tabs>
         <w:ind w:left="4242" w:hanging="283"/>
       </w:pPr>
-      <w:rPr/>
     </w:lvl>
     <w:lvl w:ilvl="6">
       <w:start w:val="1"/>
@@ -1443,7 +1212,6 @@
         </w:tabs>
         <w:ind w:left="4949" w:hanging="283"/>
       </w:pPr>
-      <w:rPr/>
     </w:lvl>
     <w:lvl w:ilvl="7">
       <w:start w:val="1"/>
@@ -1456,7 +1224,6 @@
         </w:tabs>
         <w:ind w:left="5656" w:hanging="283"/>
       </w:pPr>
-      <w:rPr/>
     </w:lvl>
     <w:lvl w:ilvl="8">
       <w:start w:val="1"/>
@@ -1469,7 +1236,6 @@
         </w:tabs>
         <w:ind w:left="6363" w:hanging="283"/>
       </w:pPr>
-      <w:rPr/>
     </w:lvl>
   </w:abstractNum>
   <w:abstractNum w:abstractNumId="4">
@@ -1484,7 +1250,6 @@
         </w:tabs>
         <w:ind w:left="707" w:hanging="283"/>
       </w:pPr>
-      <w:rPr/>
     </w:lvl>
     <w:lvl w:ilvl="1">
       <w:start w:val="1"/>
@@ -1497,7 +1262,6 @@
         </w:tabs>
         <w:ind w:left="1414" w:hanging="283"/>
       </w:pPr>
-      <w:rPr/>
     </w:lvl>
     <w:lvl w:ilvl="2">
       <w:start w:val="1"/>
@@ -1510,7 +1274,6 @@
         </w:tabs>
         <w:ind w:left="2121" w:hanging="283"/>
       </w:pPr>
-      <w:rPr/>
     </w:lvl>
     <w:lvl w:ilvl="3">
       <w:start w:val="1"/>
@@ -1523,7 +1286,6 @@
         </w:tabs>
         <w:ind w:left="2828" w:hanging="283"/>
       </w:pPr>
-      <w:rPr/>
     </w:lvl>
     <w:lvl w:ilvl="4">
       <w:start w:val="1"/>
@@ -1536,7 +1298,6 @@
         </w:tabs>
         <w:ind w:left="3535" w:hanging="283"/>
       </w:pPr>
-      <w:rPr/>
     </w:lvl>
     <w:lvl w:ilvl="5">
       <w:start w:val="1"/>
@@ -1549,7 +1310,6 @@
         </w:tabs>
         <w:ind w:left="4242" w:hanging="283"/>
       </w:pPr>
-      <w:rPr/>
     </w:lvl>
     <w:lvl w:ilvl="6">
       <w:start w:val="1"/>
@@ -1562,7 +1322,6 @@
         </w:tabs>
         <w:ind w:left="4949" w:hanging="283"/>
       </w:pPr>
-      <w:rPr/>
     </w:lvl>
     <w:lvl w:ilvl="7">
       <w:start w:val="1"/>
@@ -1575,7 +1334,6 @@
         </w:tabs>
         <w:ind w:left="5656" w:hanging="283"/>
       </w:pPr>
-      <w:rPr/>
     </w:lvl>
     <w:lvl w:ilvl="8">
       <w:start w:val="1"/>
@@ -1588,7 +1346,6 @@
         </w:tabs>
         <w:ind w:left="6363" w:hanging="283"/>
       </w:pPr>
-      <w:rPr/>
     </w:lvl>
   </w:abstractNum>
   <w:abstractNum w:abstractNumId="5">
@@ -1603,7 +1360,6 @@
         </w:tabs>
         <w:ind w:left="707" w:hanging="283"/>
       </w:pPr>
-      <w:rPr/>
     </w:lvl>
     <w:lvl w:ilvl="1">
       <w:start w:val="1"/>
@@ -1616,7 +1372,6 @@
         </w:tabs>
         <w:ind w:left="1414" w:hanging="283"/>
       </w:pPr>
-      <w:rPr/>
     </w:lvl>
     <w:lvl w:ilvl="2">
       <w:start w:val="1"/>
@@ -1629,7 +1384,6 @@
         </w:tabs>
         <w:ind w:left="2121" w:hanging="283"/>
       </w:pPr>
-      <w:rPr/>
     </w:lvl>
     <w:lvl w:ilvl="3">
       <w:start w:val="1"/>
@@ -1642,7 +1396,6 @@
         </w:tabs>
         <w:ind w:left="2828" w:hanging="283"/>
       </w:pPr>
-      <w:rPr/>
     </w:lvl>
     <w:lvl w:ilvl="4">
       <w:start w:val="1"/>
@@ -1655,7 +1408,6 @@
         </w:tabs>
         <w:ind w:left="3535" w:hanging="283"/>
       </w:pPr>
-      <w:rPr/>
     </w:lvl>
     <w:lvl w:ilvl="5">
       <w:start w:val="1"/>
@@ -1668,7 +1420,6 @@
         </w:tabs>
         <w:ind w:left="4242" w:hanging="283"/>
       </w:pPr>
-      <w:rPr/>
     </w:lvl>
     <w:lvl w:ilvl="6">
       <w:start w:val="1"/>
@@ -1681,7 +1432,6 @@
         </w:tabs>
         <w:ind w:left="4949" w:hanging="283"/>
       </w:pPr>
-      <w:rPr/>
     </w:lvl>
     <w:lvl w:ilvl="7">
       <w:start w:val="1"/>
@@ -1694,7 +1444,6 @@
         </w:tabs>
         <w:ind w:left="5656" w:hanging="283"/>
       </w:pPr>
-      <w:rPr/>
     </w:lvl>
     <w:lvl w:ilvl="8">
       <w:start w:val="1"/>
@@ -1707,7 +1456,6 @@
         </w:tabs>
         <w:ind w:left="6363" w:hanging="283"/>
       </w:pPr>
-      <w:rPr/>
     </w:lvl>
   </w:abstractNum>
   <w:abstractNum w:abstractNumId="6">
@@ -1722,7 +1470,6 @@
         </w:tabs>
         <w:ind w:left="707" w:hanging="283"/>
       </w:pPr>
-      <w:rPr/>
     </w:lvl>
     <w:lvl w:ilvl="1">
       <w:start w:val="1"/>
@@ -1735,7 +1482,6 @@
         </w:tabs>
         <w:ind w:left="1414" w:hanging="283"/>
       </w:pPr>
-      <w:rPr/>
     </w:lvl>
     <w:lvl w:ilvl="2">
       <w:start w:val="1"/>
@@ -1748,7 +1494,6 @@
         </w:tabs>
         <w:ind w:left="2121" w:hanging="283"/>
       </w:pPr>
-      <w:rPr/>
     </w:lvl>
     <w:lvl w:ilvl="3">
       <w:start w:val="1"/>
@@ -1761,7 +1506,6 @@
         </w:tabs>
         <w:ind w:left="2828" w:hanging="283"/>
       </w:pPr>
-      <w:rPr/>
     </w:lvl>
     <w:lvl w:ilvl="4">
       <w:start w:val="1"/>
@@ -1774,7 +1518,6 @@
         </w:tabs>
         <w:ind w:left="3535" w:hanging="283"/>
       </w:pPr>
-      <w:rPr/>
     </w:lvl>
     <w:lvl w:ilvl="5">
       <w:start w:val="1"/>
@@ -1787,7 +1530,6 @@
         </w:tabs>
         <w:ind w:left="4242" w:hanging="283"/>
       </w:pPr>
-      <w:rPr/>
     </w:lvl>
     <w:lvl w:ilvl="6">
       <w:start w:val="1"/>
@@ -1800,7 +1542,6 @@
         </w:tabs>
         <w:ind w:left="4949" w:hanging="283"/>
       </w:pPr>
-      <w:rPr/>
     </w:lvl>
     <w:lvl w:ilvl="7">
       <w:start w:val="1"/>
@@ -1813,7 +1554,6 @@
         </w:tabs>
         <w:ind w:left="5656" w:hanging="283"/>
       </w:pPr>
-      <w:rPr/>
     </w:lvl>
     <w:lvl w:ilvl="8">
       <w:start w:val="1"/>
@@ -1826,7 +1566,6 @@
         </w:tabs>
         <w:ind w:left="6363" w:hanging="283"/>
       </w:pPr>
-      <w:rPr/>
     </w:lvl>
   </w:abstractNum>
   <w:abstractNum w:abstractNumId="7">
@@ -1841,7 +1580,6 @@
         </w:tabs>
         <w:ind w:left="707" w:hanging="283"/>
       </w:pPr>
-      <w:rPr/>
     </w:lvl>
     <w:lvl w:ilvl="1">
       <w:start w:val="1"/>
@@ -1854,7 +1592,6 @@
         </w:tabs>
         <w:ind w:left="1414" w:hanging="283"/>
       </w:pPr>
-      <w:rPr/>
     </w:lvl>
     <w:lvl w:ilvl="2">
       <w:start w:val="1"/>
@@ -1867,7 +1604,6 @@
         </w:tabs>
         <w:ind w:left="2121" w:hanging="283"/>
       </w:pPr>
-      <w:rPr/>
     </w:lvl>
     <w:lvl w:ilvl="3">
       <w:start w:val="1"/>
@@ -1880,7 +1616,6 @@
         </w:tabs>
         <w:ind w:left="2828" w:hanging="283"/>
       </w:pPr>
-      <w:rPr/>
     </w:lvl>
     <w:lvl w:ilvl="4">
       <w:start w:val="1"/>
@@ -1893,7 +1628,6 @@
         </w:tabs>
         <w:ind w:left="3535" w:hanging="283"/>
       </w:pPr>
-      <w:rPr/>
     </w:lvl>
     <w:lvl w:ilvl="5">
       <w:start w:val="1"/>
@@ -1906,7 +1640,6 @@
         </w:tabs>
         <w:ind w:left="4242" w:hanging="283"/>
       </w:pPr>
-      <w:rPr/>
     </w:lvl>
     <w:lvl w:ilvl="6">
       <w:start w:val="1"/>
@@ -1919,7 +1652,6 @@
         </w:tabs>
         <w:ind w:left="4949" w:hanging="283"/>
       </w:pPr>
-      <w:rPr/>
     </w:lvl>
     <w:lvl w:ilvl="7">
       <w:start w:val="1"/>
@@ -1932,7 +1664,6 @@
         </w:tabs>
         <w:ind w:left="5656" w:hanging="283"/>
       </w:pPr>
-      <w:rPr/>
     </w:lvl>
     <w:lvl w:ilvl="8">
       <w:start w:val="1"/>
@@ -1945,7 +1676,6 @@
         </w:tabs>
         <w:ind w:left="6363" w:hanging="283"/>
       </w:pPr>
-      <w:rPr/>
     </w:lvl>
   </w:abstractNum>
   <w:abstractNum w:abstractNumId="8">
@@ -1960,7 +1690,6 @@
         </w:tabs>
         <w:ind w:left="707" w:hanging="283"/>
       </w:pPr>
-      <w:rPr/>
     </w:lvl>
     <w:lvl w:ilvl="1">
       <w:start w:val="1"/>
@@ -1973,7 +1702,6 @@
         </w:tabs>
         <w:ind w:left="1414" w:hanging="283"/>
       </w:pPr>
-      <w:rPr/>
     </w:lvl>
     <w:lvl w:ilvl="2">
       <w:start w:val="1"/>
@@ -1986,7 +1714,6 @@
         </w:tabs>
         <w:ind w:left="2121" w:hanging="283"/>
       </w:pPr>
-      <w:rPr/>
     </w:lvl>
     <w:lvl w:ilvl="3">
       <w:start w:val="1"/>
@@ -1999,7 +1726,6 @@
         </w:tabs>
         <w:ind w:left="2828" w:hanging="283"/>
       </w:pPr>
-      <w:rPr/>
     </w:lvl>
     <w:lvl w:ilvl="4">
       <w:start w:val="1"/>
@@ -2012,7 +1738,6 @@
         </w:tabs>
         <w:ind w:left="3535" w:hanging="283"/>
       </w:pPr>
-      <w:rPr/>
     </w:lvl>
     <w:lvl w:ilvl="5">
       <w:start w:val="1"/>
@@ -2025,7 +1750,6 @@
         </w:tabs>
         <w:ind w:left="4242" w:hanging="283"/>
       </w:pPr>
-      <w:rPr/>
     </w:lvl>
     <w:lvl w:ilvl="6">
       <w:start w:val="1"/>
@@ -2038,7 +1762,6 @@
         </w:tabs>
         <w:ind w:left="4949" w:hanging="283"/>
       </w:pPr>
-      <w:rPr/>
     </w:lvl>
     <w:lvl w:ilvl="7">
       <w:start w:val="1"/>
@@ -2051,7 +1774,6 @@
         </w:tabs>
         <w:ind w:left="5656" w:hanging="283"/>
       </w:pPr>
-      <w:rPr/>
     </w:lvl>
     <w:lvl w:ilvl="8">
       <w:start w:val="1"/>
@@ -2064,7 +1786,6 @@
         </w:tabs>
         <w:ind w:left="6363" w:hanging="283"/>
       </w:pPr>
-      <w:rPr/>
     </w:lvl>
   </w:abstractNum>
   <w:abstractNum w:abstractNumId="9">
@@ -2079,7 +1800,6 @@
         </w:tabs>
         <w:ind w:left="707" w:hanging="283"/>
       </w:pPr>
-      <w:rPr/>
     </w:lvl>
     <w:lvl w:ilvl="1">
       <w:start w:val="1"/>
@@ -2092,7 +1812,6 @@
         </w:tabs>
         <w:ind w:left="1414" w:hanging="283"/>
       </w:pPr>
-      <w:rPr/>
     </w:lvl>
     <w:lvl w:ilvl="2">
       <w:start w:val="1"/>
@@ -2105,7 +1824,6 @@
         </w:tabs>
         <w:ind w:left="2121" w:hanging="283"/>
       </w:pPr>
-      <w:rPr/>
     </w:lvl>
     <w:lvl w:ilvl="3">
       <w:start w:val="1"/>
@@ -2118,7 +1836,6 @@
         </w:tabs>
         <w:ind w:left="2828" w:hanging="283"/>
       </w:pPr>
-      <w:rPr/>
     </w:lvl>
     <w:lvl w:ilvl="4">
       <w:start w:val="1"/>
@@ -2131,7 +1848,6 @@
         </w:tabs>
         <w:ind w:left="3535" w:hanging="283"/>
       </w:pPr>
-      <w:rPr/>
     </w:lvl>
     <w:lvl w:ilvl="5">
       <w:start w:val="1"/>
@@ -2144,7 +1860,6 @@
         </w:tabs>
         <w:ind w:left="4242" w:hanging="283"/>
       </w:pPr>
-      <w:rPr/>
     </w:lvl>
     <w:lvl w:ilvl="6">
       <w:start w:val="1"/>
@@ -2157,7 +1872,6 @@
         </w:tabs>
         <w:ind w:left="4949" w:hanging="283"/>
       </w:pPr>
-      <w:rPr/>
     </w:lvl>
     <w:lvl w:ilvl="7">
       <w:start w:val="1"/>
@@ -2170,7 +1884,6 @@
         </w:tabs>
         <w:ind w:left="5656" w:hanging="283"/>
       </w:pPr>
-      <w:rPr/>
     </w:lvl>
     <w:lvl w:ilvl="8">
       <w:start w:val="1"/>
@@ -2183,7 +1896,6 @@
         </w:tabs>
         <w:ind w:left="6363" w:hanging="283"/>
       </w:pPr>
-      <w:rPr/>
     </w:lvl>
   </w:abstractNum>
   <w:abstractNum w:abstractNumId="10">
@@ -2345,14 +2057,12 @@
       <w:rPr>
         <w:rFonts w:ascii="Liberation Serif" w:hAnsi="Liberation Serif" w:eastAsia="Noto Serif CJK SC" w:cs="Lohit Devanagari"/>
         <w:kern w:val="2"/>
-        <w:sz w:val="24"/>
         <w:szCs w:val="24"/>
         <w:lang w:val="en-IN" w:eastAsia="zh-CN" w:bidi="hi-IN"/>
       </w:rPr>
     </w:rPrDefault>
     <w:pPrDefault>
       <w:pPr>
-        <w:widowControl/>
         <w:suppressAutoHyphens w:val="true"/>
       </w:pPr>
     </w:pPrDefault>
@@ -2362,7 +2072,10 @@
     <w:qFormat/>
     <w:pPr>
       <w:widowControl/>
+      <w:suppressAutoHyphens w:val="true"/>
       <w:bidi w:val="0"/>
+      <w:spacing w:before="0" w:after="0"/>
+      <w:jc w:val="left"/>
     </w:pPr>
     <w:rPr>
       <w:rFonts w:ascii="Liberation Serif" w:hAnsi="Liberation Serif" w:eastAsia="Noto Serif CJK SC" w:cs="Lohit Devanagari"/>

</xml_diff>